<commit_message>
Update attestation Word template
Minor updates to the attestation template document.
</commit_message>
<xml_diff>
--- a/templates/template_attestation.docx
+++ b/templates/template_attestation.docx
@@ -21,7 +21,7 @@
         <mc:AlternateContent>
           <mc:Choice Requires="wps">
             <w:drawing>
-              <wp:anchor distT="45720" distB="45720" distL="114300" distR="114300" simplePos="0" relativeHeight="251661312" behindDoc="0" locked="0" layoutInCell="1" allowOverlap="1" wp14:anchorId="51F607A2" wp14:editId="3BA95248">
+              <wp:anchor distT="45720" distB="45720" distL="114300" distR="114300" simplePos="0" relativeHeight="251661312" behindDoc="0" locked="0" layoutInCell="1" allowOverlap="1" wp14:anchorId="51F607A2" wp14:editId="7B1BDC4B">
                 <wp:simplePos x="0" y="0"/>
                 <wp:positionH relativeFrom="margin">
                   <wp:posOffset>3676650</wp:posOffset>
@@ -29,8 +29,8 @@
                 <wp:positionV relativeFrom="margin">
                   <wp:align>top</wp:align>
                 </wp:positionV>
-                <wp:extent cx="2983230" cy="762000"/>
-                <wp:effectExtent l="0" t="0" r="7620" b="0"/>
+                <wp:extent cx="2983230" cy="759600"/>
+                <wp:effectExtent l="0" t="0" r="1270" b="2540"/>
                 <wp:wrapNone/>
                 <wp:docPr id="9" name="Zone de texte 2"/>
                 <wp:cNvGraphicFramePr>
@@ -45,7 +45,7 @@
                       <wps:spPr bwMode="auto">
                         <a:xfrm>
                           <a:off x="0" y="0"/>
-                          <a:ext cx="2983230" cy="762000"/>
+                          <a:ext cx="2983230" cy="759600"/>
                         </a:xfrm>
                         <a:prstGeom prst="rect">
                           <a:avLst/>
@@ -69,7 +69,6 @@
                                 <w:rFonts w:eastAsia="Times New Roman" w:cstheme="minorHAnsi"/>
                                 <w:sz w:val="24"/>
                                 <w:szCs w:val="24"/>
-                                <w:highlight w:val="yellow"/>
                               </w:rPr>
                             </w:pPr>
                             <w:r>
@@ -77,7 +76,6 @@
                                 <w:rFonts w:eastAsia="Times New Roman" w:cstheme="minorHAnsi"/>
                                 <w:sz w:val="24"/>
                                 <w:szCs w:val="24"/>
-                                <w:highlight w:val="yellow"/>
                               </w:rPr>
                               <w:t>${</w:t>
                             </w:r>
@@ -87,7 +85,6 @@
                                 <w:rFonts w:eastAsia="Times New Roman" w:cstheme="minorHAnsi"/>
                                 <w:sz w:val="24"/>
                                 <w:szCs w:val="24"/>
-                                <w:highlight w:val="yellow"/>
                               </w:rPr>
                               <w:t>demandeur.nom</w:t>
                             </w:r>
@@ -97,7 +94,6 @@
                                 <w:rFonts w:eastAsia="Times New Roman" w:cstheme="minorHAnsi"/>
                                 <w:sz w:val="24"/>
                                 <w:szCs w:val="24"/>
-                                <w:highlight w:val="yellow"/>
                               </w:rPr>
                               <w:t>}</w:t>
                             </w:r>
@@ -109,7 +105,6 @@
                                 <w:rFonts w:eastAsia="Times New Roman" w:cstheme="minorHAnsi"/>
                                 <w:sz w:val="24"/>
                                 <w:szCs w:val="24"/>
-                                <w:highlight w:val="yellow"/>
                               </w:rPr>
                             </w:pPr>
                             <w:r>
@@ -117,7 +112,6 @@
                                 <w:rFonts w:eastAsia="Times New Roman" w:cstheme="minorHAnsi"/>
                                 <w:sz w:val="24"/>
                                 <w:szCs w:val="24"/>
-                                <w:highlight w:val="yellow"/>
                               </w:rPr>
                               <w:t>${</w:t>
                             </w:r>
@@ -128,7 +122,6 @@
                                 <w:rFonts w:eastAsia="Times New Roman" w:cstheme="minorHAnsi"/>
                                 <w:sz w:val="24"/>
                                 <w:szCs w:val="24"/>
-                                <w:highlight w:val="yellow"/>
                               </w:rPr>
                               <w:t>demandeur.</w:t>
                             </w:r>
@@ -137,7 +130,6 @@
                                 <w:rFonts w:eastAsia="Times New Roman" w:cstheme="minorHAnsi"/>
                                 <w:sz w:val="24"/>
                                 <w:szCs w:val="24"/>
-                                <w:highlight w:val="yellow"/>
                               </w:rPr>
                               <w:t>adresse</w:t>
                             </w:r>
@@ -148,7 +140,6 @@
                                 <w:rFonts w:eastAsia="Times New Roman" w:cstheme="minorHAnsi"/>
                                 <w:sz w:val="24"/>
                                 <w:szCs w:val="24"/>
-                                <w:highlight w:val="yellow"/>
                               </w:rPr>
                               <w:t>}</w:t>
                             </w:r>
@@ -189,7 +180,7 @@
                 <v:stroke joinstyle="miter"/>
                 <v:path gradientshapeok="t" o:connecttype="rect"/>
               </v:shapetype>
-              <v:shape id="Zone de texte 2" o:spid="_x0000_s1026" type="#_x0000_t202" style="position:absolute;margin-left:289.5pt;margin-top:0;width:234.9pt;height:60pt;z-index:251661312;visibility:visible;mso-wrap-style:square;mso-width-percent:0;mso-height-percent:0;mso-wrap-distance-left:9pt;mso-wrap-distance-top:3.6pt;mso-wrap-distance-right:9pt;mso-wrap-distance-bottom:3.6pt;mso-position-horizontal:absolute;mso-position-horizontal-relative:margin;mso-position-vertical:top;mso-position-vertical-relative:margin;mso-width-percent:0;mso-height-percent:0;mso-width-relative:margin;mso-height-relative:margin;v-text-anchor:top" o:gfxdata="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" stroked="f">
+              <v:shape id="Zone de texte 2" o:spid="_x0000_s1026" type="#_x0000_t202" style="position:absolute;margin-left:289.5pt;margin-top:0;width:234.9pt;height:59.8pt;z-index:251661312;visibility:visible;mso-wrap-style:square;mso-width-percent:0;mso-height-percent:0;mso-wrap-distance-left:9pt;mso-wrap-distance-top:3.6pt;mso-wrap-distance-right:9pt;mso-wrap-distance-bottom:3.6pt;mso-position-horizontal:absolute;mso-position-horizontal-relative:margin;mso-position-vertical:top;mso-position-vertical-relative:margin;mso-width-percent:0;mso-height-percent:0;mso-width-relative:margin;mso-height-relative:margin;v-text-anchor:top" o:gfxdata="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" stroked="f">
                 <v:textbox>
                   <w:txbxContent>
                     <w:p>
@@ -199,7 +190,6 @@
                           <w:rFonts w:eastAsia="Times New Roman" w:cstheme="minorHAnsi"/>
                           <w:sz w:val="24"/>
                           <w:szCs w:val="24"/>
-                          <w:highlight w:val="yellow"/>
                         </w:rPr>
                       </w:pPr>
                       <w:r>
@@ -207,7 +197,6 @@
                           <w:rFonts w:eastAsia="Times New Roman" w:cstheme="minorHAnsi"/>
                           <w:sz w:val="24"/>
                           <w:szCs w:val="24"/>
-                          <w:highlight w:val="yellow"/>
                         </w:rPr>
                         <w:t>${</w:t>
                       </w:r>
@@ -217,7 +206,6 @@
                           <w:rFonts w:eastAsia="Times New Roman" w:cstheme="minorHAnsi"/>
                           <w:sz w:val="24"/>
                           <w:szCs w:val="24"/>
-                          <w:highlight w:val="yellow"/>
                         </w:rPr>
                         <w:t>demandeur.nom</w:t>
                       </w:r>
@@ -227,7 +215,6 @@
                           <w:rFonts w:eastAsia="Times New Roman" w:cstheme="minorHAnsi"/>
                           <w:sz w:val="24"/>
                           <w:szCs w:val="24"/>
-                          <w:highlight w:val="yellow"/>
                         </w:rPr>
                         <w:t>}</w:t>
                       </w:r>
@@ -239,7 +226,6 @@
                           <w:rFonts w:eastAsia="Times New Roman" w:cstheme="minorHAnsi"/>
                           <w:sz w:val="24"/>
                           <w:szCs w:val="24"/>
-                          <w:highlight w:val="yellow"/>
                         </w:rPr>
                       </w:pPr>
                       <w:r>
@@ -247,7 +233,6 @@
                           <w:rFonts w:eastAsia="Times New Roman" w:cstheme="minorHAnsi"/>
                           <w:sz w:val="24"/>
                           <w:szCs w:val="24"/>
-                          <w:highlight w:val="yellow"/>
                         </w:rPr>
                         <w:t>${</w:t>
                       </w:r>
@@ -258,7 +243,6 @@
                           <w:rFonts w:eastAsia="Times New Roman" w:cstheme="minorHAnsi"/>
                           <w:sz w:val="24"/>
                           <w:szCs w:val="24"/>
-                          <w:highlight w:val="yellow"/>
                         </w:rPr>
                         <w:t>demandeur.</w:t>
                       </w:r>
@@ -267,7 +251,6 @@
                           <w:rFonts w:eastAsia="Times New Roman" w:cstheme="minorHAnsi"/>
                           <w:sz w:val="24"/>
                           <w:szCs w:val="24"/>
-                          <w:highlight w:val="yellow"/>
                         </w:rPr>
                         <w:t>adresse</w:t>
                       </w:r>
@@ -278,7 +261,6 @@
                           <w:rFonts w:eastAsia="Times New Roman" w:cstheme="minorHAnsi"/>
                           <w:sz w:val="24"/>
                           <w:szCs w:val="24"/>
-                          <w:highlight w:val="yellow"/>
                         </w:rPr>
                         <w:t>}</w:t>
                       </w:r>
@@ -442,7 +424,7 @@
           </mc:Choice>
           <mc:Fallback>
             <w:pict>
-              <v:shape w14:anchorId="1C393273" id="Text Box 2" o:spid="_x0000_s1027" type="#_x0000_t202" style="position:absolute;margin-left:291pt;margin-top:44.25pt;width:196.35pt;height:62.25pt;z-index:251659264;visibility:visible;mso-wrap-style:square;mso-width-percent:0;mso-height-percent:0;mso-wrap-distance-left:9pt;mso-wrap-distance-top:0;mso-wrap-distance-right:9pt;mso-wrap-distance-bottom:0;mso-position-horizontal:absolute;mso-position-horizontal-relative:margin;mso-position-vertical:absolute;mso-position-vertical-relative:page;mso-width-percent:0;mso-height-percent:0;mso-width-relative:margin;mso-height-relative:margin;v-text-anchor:top" o:gfxdata="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" stroked="f">
+              <v:shape w14:anchorId="1C393273" id="Text Box 2" o:spid="_x0000_s1027" type="#_x0000_t202" style="position:absolute;margin-left:291pt;margin-top:44.25pt;width:196.35pt;height:62.25pt;z-index:251659264;visibility:visible;mso-wrap-style:square;mso-width-percent:0;mso-height-percent:0;mso-wrap-distance-left:9pt;mso-wrap-distance-top:0;mso-wrap-distance-right:9pt;mso-wrap-distance-bottom:0;mso-position-horizontal:absolute;mso-position-horizontal-relative:margin;mso-position-vertical:absolute;mso-position-vertical-relative:page;mso-width-percent:0;mso-height-percent:0;mso-width-relative:margin;mso-height-relative:margin;v-text-anchor:top" o:gfxdata="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" stroked="f">
                 <v:textbox>
                   <w:txbxContent>
                     <w:p>
@@ -534,64 +516,51 @@
         <w:rPr>
           <w:sz w:val="16"/>
           <w:szCs w:val="16"/>
-          <w:highlight w:val="yellow"/>
-        </w:rPr>
-        <w:t xml:space="preserve">NOM </w:t>
+        </w:rPr>
+        <w:t>NOM DE L’</w:t>
       </w:r>
       <w:r>
         <w:rPr>
           <w:sz w:val="16"/>
           <w:szCs w:val="16"/>
-          <w:highlight w:val="yellow"/>
-        </w:rPr>
-        <w:t>DE L’</w:t>
+        </w:rPr>
+        <w:t>UTILISATEUR</w:t>
       </w:r>
       <w:r>
         <w:rPr>
           <w:sz w:val="16"/>
           <w:szCs w:val="16"/>
-          <w:highlight w:val="yellow"/>
-        </w:rPr>
-        <w:t>UTILISATEUR</w:t>
-      </w:r>
-      <w:r>
+        </w:rPr>
+        <w:tab/>
+      </w:r>
+    </w:p>
+    <w:p>
+      <w:pPr>
+        <w:pStyle w:val="Contactenttemaigre"/>
         <w:rPr>
           <w:sz w:val="16"/>
           <w:szCs w:val="16"/>
         </w:rPr>
-        <w:tab/>
-      </w:r>
-    </w:p>
-    <w:p>
-      <w:pPr>
-        <w:pStyle w:val="Contactenttemaigre"/>
+      </w:pPr>
+      <w:r>
         <w:rPr>
           <w:sz w:val="16"/>
           <w:szCs w:val="16"/>
         </w:rPr>
-      </w:pPr>
+        <w:t xml:space="preserve">Service </w:t>
+      </w:r>
       <w:r>
         <w:rPr>
           <w:sz w:val="16"/>
           <w:szCs w:val="16"/>
-          <w:highlight w:val="yellow"/>
-        </w:rPr>
-        <w:t xml:space="preserve">Service </w:t>
-      </w:r>
+        </w:rPr>
+        <w:t xml:space="preserve">Aménagement, Urbanisme et </w:t>
+      </w:r>
+      <w:proofErr w:type="spellStart"/>
       <w:r>
         <w:rPr>
           <w:sz w:val="16"/>
           <w:szCs w:val="16"/>
-          <w:highlight w:val="yellow"/>
-        </w:rPr>
-        <w:t xml:space="preserve">Aménagement, Urbanisme et </w:t>
-      </w:r>
-      <w:proofErr w:type="spellStart"/>
-      <w:r>
-        <w:rPr>
-          <w:sz w:val="16"/>
-          <w:szCs w:val="16"/>
-          <w:highlight w:val="yellow"/>
         </w:rPr>
         <w:t>Prospevtive</w:t>
       </w:r>
@@ -609,7 +578,6 @@
         <w:rPr>
           <w:sz w:val="16"/>
           <w:szCs w:val="16"/>
-          <w:highlight w:val="yellow"/>
         </w:rPr>
         <w:t>0</w:t>
       </w:r>
@@ -617,7 +585,6 @@
         <w:rPr>
           <w:sz w:val="16"/>
           <w:szCs w:val="16"/>
-          <w:highlight w:val="yellow"/>
         </w:rPr>
         <w:t>4</w:t>
       </w:r>
@@ -625,7 +592,6 @@
         <w:rPr>
           <w:sz w:val="16"/>
           <w:szCs w:val="16"/>
-          <w:highlight w:val="yellow"/>
         </w:rPr>
         <w:t xml:space="preserve"> 13 57 39 20</w:t>
       </w:r>
@@ -651,7 +617,6 @@
         <w:rPr>
           <w:sz w:val="16"/>
           <w:szCs w:val="16"/>
-          <w:highlight w:val="yellow"/>
         </w:rPr>
         <w:fldChar w:fldCharType="begin">
           <w:ffData>
@@ -669,7 +634,6 @@
         <w:rPr>
           <w:sz w:val="16"/>
           <w:szCs w:val="16"/>
-          <w:highlight w:val="yellow"/>
         </w:rPr>
         <w:instrText xml:space="preserve"> FORMTEXT </w:instrText>
       </w:r>
@@ -677,14 +641,12 @@
         <w:rPr>
           <w:sz w:val="16"/>
           <w:szCs w:val="16"/>
-          <w:highlight w:val="yellow"/>
         </w:rPr>
       </w:r>
       <w:r>
         <w:rPr>
           <w:sz w:val="16"/>
           <w:szCs w:val="16"/>
-          <w:highlight w:val="yellow"/>
         </w:rPr>
         <w:fldChar w:fldCharType="separate"/>
       </w:r>
@@ -692,7 +654,6 @@
         <w:rPr>
           <w:sz w:val="16"/>
           <w:szCs w:val="16"/>
-          <w:highlight w:val="yellow"/>
         </w:rPr>
         <w:t>sig-urba</w:t>
       </w:r>
@@ -700,7 +661,6 @@
         <w:rPr>
           <w:sz w:val="16"/>
           <w:szCs w:val="16"/>
-          <w:highlight w:val="yellow"/>
         </w:rPr>
         <w:t>@eauxdupaysdaix.fr</w:t>
       </w:r>
@@ -708,7 +668,6 @@
         <w:rPr>
           <w:sz w:val="16"/>
           <w:szCs w:val="16"/>
-          <w:highlight w:val="yellow"/>
         </w:rPr>
         <w:fldChar w:fldCharType="end"/>
       </w:r>
@@ -767,13 +726,7 @@
         <w:rPr>
           <w:rFonts w:cstheme="minorHAnsi"/>
         </w:rPr>
-        <w:t>interlocuteur</w:t>
-      </w:r>
-      <w:r>
-        <w:rPr>
-          <w:rFonts w:cstheme="minorHAnsi"/>
-        </w:rPr>
-        <w:t>.nom</w:t>
+        <w:t>interlocuteur.nom</w:t>
       </w:r>
       <w:proofErr w:type="spellEnd"/>
       <w:r>
@@ -813,19 +766,7 @@
         <w:rPr>
           <w:rFonts w:cstheme="minorHAnsi"/>
         </w:rPr>
-        <w:t>${interlocuteur.</w:t>
-      </w:r>
-      <w:r>
-        <w:rPr>
-          <w:rFonts w:cstheme="minorHAnsi"/>
-        </w:rPr>
-        <w:t>tel</w:t>
-      </w:r>
-      <w:r>
-        <w:rPr>
-          <w:rFonts w:cstheme="minorHAnsi"/>
-        </w:rPr>
-        <w:t>}</w:t>
+        <w:t>${interlocuteur.tel}</w:t>
       </w:r>
     </w:p>
     <w:p>
@@ -1056,19 +997,7 @@
         <w:rPr>
           <w:rFonts w:cstheme="minorHAnsi"/>
         </w:rPr>
-        <w:t>${</w:t>
-      </w:r>
-      <w:r>
-        <w:rPr>
-          <w:rFonts w:cstheme="minorHAnsi"/>
-        </w:rPr>
-        <w:t>parcelles</w:t>
-      </w:r>
-      <w:r>
-        <w:rPr>
-          <w:rFonts w:cstheme="minorHAnsi"/>
-        </w:rPr>
-        <w:t>}</w:t>
+        <w:t>${parcelles}</w:t>
       </w:r>
     </w:p>
     <w:p>
@@ -1200,9 +1129,46 @@
           <w:rFonts w:cstheme="minorHAnsi"/>
           <w:sz w:val="22"/>
           <w:szCs w:val="18"/>
-          <w:highlight w:val="yellow"/>
-        </w:rPr>
-        <w:t>Nom et fonction du signataire</w:t>
+        </w:rPr>
+        <w:t>${</w:t>
+      </w:r>
+      <w:proofErr w:type="spellStart"/>
+      <w:r>
+        <w:rPr>
+          <w:rFonts w:cstheme="minorHAnsi"/>
+          <w:sz w:val="22"/>
+          <w:szCs w:val="18"/>
+        </w:rPr>
+        <w:t>signataire.nom</w:t>
+      </w:r>
+      <w:proofErr w:type="spellEnd"/>
+      <w:r>
+        <w:rPr>
+          <w:rFonts w:cstheme="minorHAnsi"/>
+          <w:sz w:val="22"/>
+          <w:szCs w:val="18"/>
+        </w:rPr>
+        <w:t>} ${</w:t>
+      </w:r>
+      <w:proofErr w:type="spellStart"/>
+      <w:proofErr w:type="gramStart"/>
+      <w:r>
+        <w:rPr>
+          <w:rFonts w:cstheme="minorHAnsi"/>
+          <w:sz w:val="22"/>
+          <w:szCs w:val="18"/>
+        </w:rPr>
+        <w:t>signataire.fonction</w:t>
+      </w:r>
+      <w:proofErr w:type="spellEnd"/>
+      <w:proofErr w:type="gramEnd"/>
+      <w:r>
+        <w:rPr>
+          <w:rFonts w:cstheme="minorHAnsi"/>
+          <w:sz w:val="22"/>
+          <w:szCs w:val="18"/>
+        </w:rPr>
+        <w:t>}</w:t>
       </w:r>
       <w:r>
         <w:rPr>
@@ -1245,9 +1211,28 @@
           <w:rFonts w:asciiTheme="minorHAnsi" w:hAnsiTheme="minorHAnsi" w:cstheme="minorHAnsi"/>
           <w:sz w:val="22"/>
           <w:szCs w:val="22"/>
-          <w:highlight w:val="yellow"/>
-        </w:rPr>
-        <w:t>Raccordables</w:t>
+        </w:rPr>
+        <w:t>${</w:t>
+      </w:r>
+      <w:proofErr w:type="spellStart"/>
+      <w:proofErr w:type="gramStart"/>
+      <w:r>
+        <w:rPr>
+          <w:rFonts w:asciiTheme="minorHAnsi" w:hAnsiTheme="minorHAnsi" w:cstheme="minorHAnsi"/>
+          <w:sz w:val="22"/>
+          <w:szCs w:val="22"/>
+        </w:rPr>
+        <w:t>statut.adduction</w:t>
+      </w:r>
+      <w:proofErr w:type="spellEnd"/>
+      <w:proofErr w:type="gramEnd"/>
+      <w:r>
+        <w:rPr>
+          <w:rFonts w:asciiTheme="minorHAnsi" w:hAnsiTheme="minorHAnsi" w:cstheme="minorHAnsi"/>
+          <w:sz w:val="22"/>
+          <w:szCs w:val="22"/>
+        </w:rPr>
+        <w:t>}</w:t>
       </w:r>
       <w:r>
         <w:rPr>
@@ -1314,9 +1299,44 @@
           <w:rFonts w:asciiTheme="minorHAnsi" w:hAnsiTheme="minorHAnsi" w:cstheme="minorHAnsi"/>
           <w:b/>
           <w:szCs w:val="20"/>
-          <w:highlight w:val="yellow"/>
-        </w:rPr>
-        <w:t>Raccordables</w:t>
+        </w:rPr>
+        <w:t>${</w:t>
+      </w:r>
+      <w:proofErr w:type="spellStart"/>
+      <w:proofErr w:type="gramStart"/>
+      <w:r>
+        <w:rPr>
+          <w:rFonts w:asciiTheme="minorHAnsi" w:hAnsiTheme="minorHAnsi" w:cstheme="minorHAnsi"/>
+          <w:b/>
+          <w:szCs w:val="20"/>
+        </w:rPr>
+        <w:t>statut.reseau</w:t>
+      </w:r>
+      <w:r>
+        <w:rPr>
+          <w:rFonts w:asciiTheme="minorHAnsi" w:hAnsiTheme="minorHAnsi" w:cstheme="minorHAnsi"/>
+          <w:b/>
+          <w:szCs w:val="20"/>
+        </w:rPr>
+        <w:t>P</w:t>
+      </w:r>
+      <w:r>
+        <w:rPr>
+          <w:rFonts w:asciiTheme="minorHAnsi" w:hAnsiTheme="minorHAnsi" w:cstheme="minorHAnsi"/>
+          <w:b/>
+          <w:szCs w:val="20"/>
+        </w:rPr>
+        <w:t>ublic</w:t>
+      </w:r>
+      <w:proofErr w:type="spellEnd"/>
+      <w:proofErr w:type="gramEnd"/>
+      <w:r>
+        <w:rPr>
+          <w:rFonts w:asciiTheme="minorHAnsi" w:hAnsiTheme="minorHAnsi" w:cstheme="minorHAnsi"/>
+          <w:b/>
+          <w:szCs w:val="20"/>
+        </w:rPr>
+        <w:t>}</w:t>
       </w:r>
       <w:r>
         <w:rPr>
@@ -1441,16 +1461,30 @@
                               <w:rPr>
                                 <w:rFonts w:ascii="Gandhi Sans" w:hAnsi="Gandhi Sans"/>
                                 <w:b/>
-                                <w:highlight w:val="yellow"/>
                               </w:rPr>
                             </w:pPr>
                             <w:r>
                               <w:rPr>
                                 <w:rFonts w:ascii="Gandhi Sans" w:hAnsi="Gandhi Sans"/>
                                 <w:b/>
-                                <w:highlight w:val="yellow"/>
                               </w:rPr>
-                              <w:t>Nom du signataire</w:t>
+                              <w:t>${</w:t>
+                            </w:r>
+                            <w:proofErr w:type="spellStart"/>
+                            <w:r>
+                              <w:rPr>
+                                <w:rFonts w:ascii="Gandhi Sans" w:hAnsi="Gandhi Sans"/>
+                                <w:b/>
+                              </w:rPr>
+                              <w:t>signataire.nom</w:t>
+                            </w:r>
+                            <w:proofErr w:type="spellEnd"/>
+                            <w:r>
+                              <w:rPr>
+                                <w:rFonts w:ascii="Gandhi Sans" w:hAnsi="Gandhi Sans"/>
+                                <w:b/>
+                              </w:rPr>
+                              <w:t>}</w:t>
                             </w:r>
                           </w:p>
                           <w:p>
@@ -1466,9 +1500,26 @@
                               <w:rPr>
                                 <w:rFonts w:ascii="Gandhi Sans" w:hAnsi="Gandhi Sans"/>
                                 <w:b/>
-                                <w:highlight w:val="yellow"/>
                               </w:rPr>
-                              <w:t>Fonction du signataire</w:t>
+                              <w:t>${</w:t>
+                            </w:r>
+                            <w:proofErr w:type="spellStart"/>
+                            <w:proofErr w:type="gramStart"/>
+                            <w:r>
+                              <w:rPr>
+                                <w:rFonts w:ascii="Gandhi Sans" w:hAnsi="Gandhi Sans"/>
+                                <w:b/>
+                              </w:rPr>
+                              <w:t>signataire.fonction</w:t>
+                            </w:r>
+                            <w:proofErr w:type="spellEnd"/>
+                            <w:proofErr w:type="gramEnd"/>
+                            <w:r>
+                              <w:rPr>
+                                <w:rFonts w:ascii="Gandhi Sans" w:hAnsi="Gandhi Sans"/>
+                                <w:b/>
+                              </w:rPr>
+                              <w:t>}</w:t>
                             </w:r>
                           </w:p>
                           <w:p>
@@ -1524,7 +1575,11 @@
           </mc:Choice>
           <mc:Fallback>
             <w:pict>
-              <v:shape w14:anchorId="70E6B96A" id="_x0000_s1028" type="#_x0000_t202" style="position:absolute;margin-left:353.2pt;margin-top:666.05pt;width:146.85pt;height:62.25pt;z-index:251676672;visibility:visible;mso-wrap-style:square;mso-width-percent:0;mso-height-percent:0;mso-wrap-distance-left:9pt;mso-wrap-distance-top:0;mso-wrap-distance-right:9pt;mso-wrap-distance-bottom:0;mso-position-horizontal:absolute;mso-position-horizontal-relative:margin;mso-position-vertical:absolute;mso-position-vertical-relative:page;mso-width-percent:0;mso-height-percent:0;mso-width-relative:margin;mso-height-relative:margin;v-text-anchor:top" o:gfxdata="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" stroked="f">
+              <v:shapetype w14:anchorId="70E6B96A" id="_x0000_t202" coordsize="21600,21600" o:spt="202" path="m,l,21600r21600,l21600,xe">
+                <v:stroke joinstyle="miter"/>
+                <v:path gradientshapeok="t" o:connecttype="rect"/>
+              </v:shapetype>
+              <v:shape id="_x0000_s1028" type="#_x0000_t202" style="position:absolute;margin-left:353.2pt;margin-top:666.05pt;width:146.85pt;height:62.25pt;z-index:251676672;visibility:visible;mso-wrap-style:square;mso-width-percent:0;mso-height-percent:0;mso-wrap-distance-left:9pt;mso-wrap-distance-top:0;mso-wrap-distance-right:9pt;mso-wrap-distance-bottom:0;mso-position-horizontal:absolute;mso-position-horizontal-relative:margin;mso-position-vertical:absolute;mso-position-vertical-relative:page;mso-width-percent:0;mso-height-percent:0;mso-width-relative:margin;mso-height-relative:margin;v-text-anchor:top" o:gfxdata="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" stroked="f">
                 <v:textbox>
                   <w:txbxContent>
                     <w:p>
@@ -1534,16 +1589,30 @@
                         <w:rPr>
                           <w:rFonts w:ascii="Gandhi Sans" w:hAnsi="Gandhi Sans"/>
                           <w:b/>
-                          <w:highlight w:val="yellow"/>
                         </w:rPr>
                       </w:pPr>
                       <w:r>
                         <w:rPr>
                           <w:rFonts w:ascii="Gandhi Sans" w:hAnsi="Gandhi Sans"/>
                           <w:b/>
-                          <w:highlight w:val="yellow"/>
                         </w:rPr>
-                        <w:t>Nom du signataire</w:t>
+                        <w:t>${</w:t>
+                      </w:r>
+                      <w:proofErr w:type="spellStart"/>
+                      <w:r>
+                        <w:rPr>
+                          <w:rFonts w:ascii="Gandhi Sans" w:hAnsi="Gandhi Sans"/>
+                          <w:b/>
+                        </w:rPr>
+                        <w:t>signataire.nom</w:t>
+                      </w:r>
+                      <w:proofErr w:type="spellEnd"/>
+                      <w:r>
+                        <w:rPr>
+                          <w:rFonts w:ascii="Gandhi Sans" w:hAnsi="Gandhi Sans"/>
+                          <w:b/>
+                        </w:rPr>
+                        <w:t>}</w:t>
                       </w:r>
                     </w:p>
                     <w:p>
@@ -1559,9 +1628,26 @@
                         <w:rPr>
                           <w:rFonts w:ascii="Gandhi Sans" w:hAnsi="Gandhi Sans"/>
                           <w:b/>
-                          <w:highlight w:val="yellow"/>
                         </w:rPr>
-                        <w:t>Fonction du signataire</w:t>
+                        <w:t>${</w:t>
+                      </w:r>
+                      <w:proofErr w:type="spellStart"/>
+                      <w:proofErr w:type="gramStart"/>
+                      <w:r>
+                        <w:rPr>
+                          <w:rFonts w:ascii="Gandhi Sans" w:hAnsi="Gandhi Sans"/>
+                          <w:b/>
+                        </w:rPr>
+                        <w:t>signataire.fonction</w:t>
+                      </w:r>
+                      <w:proofErr w:type="spellEnd"/>
+                      <w:proofErr w:type="gramEnd"/>
+                      <w:r>
+                        <w:rPr>
+                          <w:rFonts w:ascii="Gandhi Sans" w:hAnsi="Gandhi Sans"/>
+                          <w:b/>
+                        </w:rPr>
+                        <w:t>}</w:t>
                       </w:r>
                     </w:p>
                     <w:p>
@@ -1683,31 +1769,8 @@
                             <w:r>
                               <w:rPr>
                                 <w:sz w:val="21"/>
-                                <w:highlight w:val="yellow"/>
                               </w:rPr>
-                              <w:t>………</w:t>
-                            </w:r>
-                            <w:r>
-                              <w:rPr>
-                                <w:sz w:val="21"/>
-                              </w:rPr>
-                              <w:t xml:space="preserve"> </w:t>
-                            </w:r>
-                            <w:proofErr w:type="gramStart"/>
-                            <w:r>
-                              <w:rPr>
-                                <w:sz w:val="21"/>
-                                <w:highlight w:val="yellow"/>
-                              </w:rPr>
-                              <w:t>( observation</w:t>
-                            </w:r>
-                            <w:proofErr w:type="gramEnd"/>
-                            <w:r>
-                              <w:rPr>
-                                <w:sz w:val="21"/>
-                                <w:highlight w:val="yellow"/>
-                              </w:rPr>
-                              <w:t>)</w:t>
+                              <w:t>${observations}</w:t>
                             </w:r>
                           </w:p>
                         </w:txbxContent>
@@ -1729,7 +1792,7 @@
           </mc:Choice>
           <mc:Fallback>
             <w:pict>
-              <v:shape w14:anchorId="3C7BC665" id="Zone de texte 1" o:spid="_x0000_s1029" type="#_x0000_t202" style="position:absolute;margin-left:36pt;margin-top:15.75pt;width:519.55pt;height:87.75pt;z-index:-251638784;visibility:visible;mso-wrap-style:square;mso-width-percent:0;mso-height-percent:0;mso-wrap-distance-left:0;mso-wrap-distance-top:0;mso-wrap-distance-right:0;mso-wrap-distance-bottom:0;mso-position-horizontal:absolute;mso-position-horizontal-relative:page;mso-position-vertical:absolute;mso-position-vertical-relative:text;mso-width-percent:0;mso-height-percent:0;mso-width-relative:page;mso-height-relative:page;v-text-anchor:top" o:gfxdata="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" filled="f">
+              <v:shape w14:anchorId="3C7BC665" id="Zone de texte 1" o:spid="_x0000_s1029" type="#_x0000_t202" style="position:absolute;margin-left:36pt;margin-top:15.75pt;width:519.55pt;height:87.75pt;z-index:-251638784;visibility:visible;mso-wrap-style:square;mso-width-percent:0;mso-height-percent:0;mso-wrap-distance-left:0;mso-wrap-distance-top:0;mso-wrap-distance-right:0;mso-wrap-distance-bottom:0;mso-position-horizontal:absolute;mso-position-horizontal-relative:page;mso-position-vertical:absolute;mso-position-vertical-relative:text;mso-width-percent:0;mso-height-percent:0;mso-width-relative:page;mso-height-relative:page;v-text-anchor:top" o:gfxdata="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" filled="f">
                 <v:textbox inset="0,0,0,0">
                   <w:txbxContent>
                     <w:p>
@@ -1750,31 +1813,8 @@
                       <w:r>
                         <w:rPr>
                           <w:sz w:val="21"/>
-                          <w:highlight w:val="yellow"/>
                         </w:rPr>
-                        <w:t>………</w:t>
-                      </w:r>
-                      <w:r>
-                        <w:rPr>
-                          <w:sz w:val="21"/>
-                        </w:rPr>
-                        <w:t xml:space="preserve"> </w:t>
-                      </w:r>
-                      <w:proofErr w:type="gramStart"/>
-                      <w:r>
-                        <w:rPr>
-                          <w:sz w:val="21"/>
-                          <w:highlight w:val="yellow"/>
-                        </w:rPr>
-                        <w:t>( observation</w:t>
-                      </w:r>
-                      <w:proofErr w:type="gramEnd"/>
-                      <w:r>
-                        <w:rPr>
-                          <w:sz w:val="21"/>
-                          <w:highlight w:val="yellow"/>
-                        </w:rPr>
-                        <w:t>)</w:t>
+                        <w:t>${observations}</w:t>
                       </w:r>
                     </w:p>
                   </w:txbxContent>
@@ -3128,6 +3168,7 @@
   <w:style w:type="character" w:default="1" w:styleId="Policepardfaut">
     <w:name w:val="Default Paragraph Font"/>
     <w:uiPriority w:val="1"/>
+    <w:semiHidden/>
     <w:unhideWhenUsed/>
   </w:style>
   <w:style w:type="table" w:default="1" w:styleId="TableauNormal">
@@ -3722,7 +3763,12 @@
 </file>
 
 <file path=customXml/item1.xml><?xml version="1.0" encoding="utf-8"?>
-<b:Sources xmlns:b="http://schemas.openxmlformats.org/officeDocument/2006/bibliography" xmlns="http://schemas.openxmlformats.org/officeDocument/2006/bibliography" SelectedStyle="/APASixthEditionOfficeOnline.xsl" StyleName="APA" Version="6"/>
+<?mso-contentType ?>
+<FormTemplates xmlns="http://schemas.microsoft.com/sharepoint/v3/contenttype/forms">
+  <Display>DocumentLibraryForm</Display>
+  <Edit>DocumentLibraryForm</Edit>
+  <New>DocumentLibraryForm</New>
+</FormTemplates>
 </file>
 
 <file path=customXml/item2.xml><?xml version="1.0" encoding="utf-8"?>
@@ -3732,12 +3778,7 @@
 </file>
 
 <file path=customXml/item3.xml><?xml version="1.0" encoding="utf-8"?>
-<?mso-contentType ?>
-<FormTemplates xmlns="http://schemas.microsoft.com/sharepoint/v3/contenttype/forms">
-  <Display>DocumentLibraryForm</Display>
-  <Edit>DocumentLibraryForm</Edit>
-  <New>DocumentLibraryForm</New>
-</FormTemplates>
+<b:Sources xmlns:b="http://schemas.openxmlformats.org/officeDocument/2006/bibliography" xmlns="http://schemas.openxmlformats.org/officeDocument/2006/bibliography" SelectedStyle="/APASixthEditionOfficeOnline.xsl" StyleName="APA" Version="6"/>
 </file>
 
 <file path=customXml/item4.xml><?xml version="1.0" encoding="utf-8"?>
@@ -3885,9 +3926,9 @@
 </file>
 
 <file path=customXml/itemProps1.xml><?xml version="1.0" encoding="utf-8"?>
-<ds:datastoreItem xmlns:ds="http://schemas.openxmlformats.org/officeDocument/2006/customXml" ds:itemID="{893E01BD-44F5-5846-B9D9-CAB56A3564A7}">
+<ds:datastoreItem xmlns:ds="http://schemas.openxmlformats.org/officeDocument/2006/customXml" ds:itemID="{AC487FB6-0800-4908-B19F-C9CD64368A43}">
   <ds:schemaRefs>
-    <ds:schemaRef ds:uri="http://schemas.openxmlformats.org/officeDocument/2006/bibliography"/>
+    <ds:schemaRef ds:uri="http://schemas.microsoft.com/sharepoint/v3/contenttype/forms"/>
   </ds:schemaRefs>
 </ds:datastoreItem>
 </file>
@@ -3902,9 +3943,9 @@
 </file>
 
 <file path=customXml/itemProps3.xml><?xml version="1.0" encoding="utf-8"?>
-<ds:datastoreItem xmlns:ds="http://schemas.openxmlformats.org/officeDocument/2006/customXml" ds:itemID="{AC487FB6-0800-4908-B19F-C9CD64368A43}">
+<ds:datastoreItem xmlns:ds="http://schemas.openxmlformats.org/officeDocument/2006/customXml" ds:itemID="{893E01BD-44F5-5846-B9D9-CAB56A3564A7}">
   <ds:schemaRefs>
-    <ds:schemaRef ds:uri="http://schemas.microsoft.com/sharepoint/v3/contenttype/forms"/>
+    <ds:schemaRef ds:uri="http://schemas.openxmlformats.org/officeDocument/2006/bibliography"/>
   </ds:schemaRefs>
 </ds:datastoreItem>
 </file>

</xml_diff>

<commit_message>
Ajouter le champ 'Demande suivie par' et la page de profil utilisateur
- Ajouter le champ followed_by_user_id à la table requests avec relation vers users
- Ajouter le champ first_name à la table users pour stocker le prénom
- Créer la page de profil personnalisée permettant aux utilisateurs de modifier leur prénom et nom
- Ajouter le champ 'Demande suivie par' dans le formulaire de création de demande (obligatoire, utilisateur connecté par défaut)
- Ajouter la colonne 'Suivi par' dans la table des demandes avec affichage 'Prénom Nom' ou 'Nom'
- Mettre à jour la génération Word pour inclure la variable utilisateur.nom (Prénom Nom du responsable du suivi)
- Configurer le menu utilisateur avec le lien 'Mon profil'
- Optimiser les requêtes avec eager loading de la relation followedByUser
</commit_message>
<xml_diff>
--- a/templates/template_attestation.docx
+++ b/templates/template_attestation.docx
@@ -517,14 +517,23 @@
           <w:sz w:val="16"/>
           <w:szCs w:val="16"/>
         </w:rPr>
-        <w:t>NOM DE L’</w:t>
-      </w:r>
+        <w:t>${</w:t>
+      </w:r>
+      <w:proofErr w:type="spellStart"/>
       <w:r>
         <w:rPr>
           <w:sz w:val="16"/>
           <w:szCs w:val="16"/>
         </w:rPr>
-        <w:t>UTILISATEUR</w:t>
+        <w:t>utilisateur.nom</w:t>
+      </w:r>
+      <w:proofErr w:type="spellEnd"/>
+      <w:r>
+        <w:rPr>
+          <w:sz w:val="16"/>
+          <w:szCs w:val="16"/>
+        </w:rPr>
+        <w:t>}</w:t>
       </w:r>
       <w:r>
         <w:rPr>
@@ -3763,6 +3772,12 @@
 </file>
 
 <file path=customXml/item1.xml><?xml version="1.0" encoding="utf-8"?>
+<p:properties xmlns:p="http://schemas.microsoft.com/office/2006/metadata/properties" xmlns:xsi="http://www.w3.org/2001/XMLSchema-instance" xmlns:pc="http://schemas.microsoft.com/office/infopath/2007/PartnerControls">
+  <documentManagement/>
+</p:properties>
+</file>
+
+<file path=customXml/item2.xml><?xml version="1.0" encoding="utf-8"?>
 <?mso-contentType ?>
 <FormTemplates xmlns="http://schemas.microsoft.com/sharepoint/v3/contenttype/forms">
   <Display>DocumentLibraryForm</Display>
@@ -3771,17 +3786,7 @@
 </FormTemplates>
 </file>
 
-<file path=customXml/item2.xml><?xml version="1.0" encoding="utf-8"?>
-<p:properties xmlns:p="http://schemas.microsoft.com/office/2006/metadata/properties" xmlns:xsi="http://www.w3.org/2001/XMLSchema-instance" xmlns:pc="http://schemas.microsoft.com/office/infopath/2007/PartnerControls">
-  <documentManagement/>
-</p:properties>
-</file>
-
 <file path=customXml/item3.xml><?xml version="1.0" encoding="utf-8"?>
-<b:Sources xmlns:b="http://schemas.openxmlformats.org/officeDocument/2006/bibliography" xmlns="http://schemas.openxmlformats.org/officeDocument/2006/bibliography" SelectedStyle="/APASixthEditionOfficeOnline.xsl" StyleName="APA" Version="6"/>
-</file>
-
-<file path=customXml/item4.xml><?xml version="1.0" encoding="utf-8"?>
 <ct:contentTypeSchema xmlns:ct="http://schemas.microsoft.com/office/2006/metadata/contentType" xmlns:ma="http://schemas.microsoft.com/office/2006/metadata/properties/metaAttributes" ct:_="" ma:_="" ma:contentTypeName="Document" ma:contentTypeID="0x010100068248BDD1605D4C92B33AA330B0FD11" ma:contentTypeVersion="4" ma:contentTypeDescription="Create a new document." ma:contentTypeScope="" ma:versionID="9bafca3671e3de111c642a8bee649f21">
   <xsd:schema xmlns:xsd="http://www.w3.org/2001/XMLSchema" xmlns:xs="http://www.w3.org/2001/XMLSchema" xmlns:p="http://schemas.microsoft.com/office/2006/metadata/properties" xmlns:ns2="323a9384-217a-4f45-99c2-136a73c004fb" targetNamespace="http://schemas.microsoft.com/office/2006/metadata/properties" ma:root="true" ma:fieldsID="0cad12491186fb07ea2df1735d81407f" ns2:_="">
     <xsd:import namespace="323a9384-217a-4f45-99c2-136a73c004fb"/>
@@ -3925,15 +3930,11 @@
 </ct:contentTypeSchema>
 </file>
 
-<file path=customXml/itemProps1.xml><?xml version="1.0" encoding="utf-8"?>
-<ds:datastoreItem xmlns:ds="http://schemas.openxmlformats.org/officeDocument/2006/customXml" ds:itemID="{AC487FB6-0800-4908-B19F-C9CD64368A43}">
-  <ds:schemaRefs>
-    <ds:schemaRef ds:uri="http://schemas.microsoft.com/sharepoint/v3/contenttype/forms"/>
-  </ds:schemaRefs>
-</ds:datastoreItem>
+<file path=customXml/item4.xml><?xml version="1.0" encoding="utf-8"?>
+<b:Sources xmlns:b="http://schemas.openxmlformats.org/officeDocument/2006/bibliography" xmlns="http://schemas.openxmlformats.org/officeDocument/2006/bibliography" SelectedStyle="/APASixthEditionOfficeOnline.xsl" StyleName="APA" Version="6"/>
 </file>
 
-<file path=customXml/itemProps2.xml><?xml version="1.0" encoding="utf-8"?>
+<file path=customXml/itemProps1.xml><?xml version="1.0" encoding="utf-8"?>
 <ds:datastoreItem xmlns:ds="http://schemas.openxmlformats.org/officeDocument/2006/customXml" ds:itemID="{BCE0436B-ADDC-4C01-A59B-5D3806CBF8E1}">
   <ds:schemaRefs>
     <ds:schemaRef ds:uri="http://schemas.microsoft.com/office/2006/metadata/properties"/>
@@ -3942,15 +3943,15 @@
 </ds:datastoreItem>
 </file>
 
-<file path=customXml/itemProps3.xml><?xml version="1.0" encoding="utf-8"?>
-<ds:datastoreItem xmlns:ds="http://schemas.openxmlformats.org/officeDocument/2006/customXml" ds:itemID="{893E01BD-44F5-5846-B9D9-CAB56A3564A7}">
+<file path=customXml/itemProps2.xml><?xml version="1.0" encoding="utf-8"?>
+<ds:datastoreItem xmlns:ds="http://schemas.openxmlformats.org/officeDocument/2006/customXml" ds:itemID="{AC487FB6-0800-4908-B19F-C9CD64368A43}">
   <ds:schemaRefs>
-    <ds:schemaRef ds:uri="http://schemas.openxmlformats.org/officeDocument/2006/bibliography"/>
+    <ds:schemaRef ds:uri="http://schemas.microsoft.com/sharepoint/v3/contenttype/forms"/>
   </ds:schemaRefs>
 </ds:datastoreItem>
 </file>
 
-<file path=customXml/itemProps4.xml><?xml version="1.0" encoding="utf-8"?>
+<file path=customXml/itemProps3.xml><?xml version="1.0" encoding="utf-8"?>
 <ds:datastoreItem xmlns:ds="http://schemas.openxmlformats.org/officeDocument/2006/customXml" ds:itemID="{D38C53AC-68C4-49C4-84F8-D2A908745C3F}">
   <ds:schemaRefs>
     <ds:schemaRef ds:uri="http://schemas.microsoft.com/office/2006/metadata/contentType"/>
@@ -3966,4 +3967,12 @@
     <ds:schemaRef ds:uri="http://schemas.microsoft.com/internal/obd"/>
   </ds:schemaRefs>
 </ds:datastoreItem>
+</file>
+
+<file path=customXml/itemProps4.xml><?xml version="1.0" encoding="utf-8"?>
+<ds:datastoreItem xmlns:ds="http://schemas.openxmlformats.org/officeDocument/2006/customXml" ds:itemID="{893E01BD-44F5-5846-B9D9-CAB56A3564A7}">
+  <ds:schemaRefs>
+    <ds:schemaRef ds:uri="http://schemas.openxmlformats.org/officeDocument/2006/bibliography"/>
+  </ds:schemaRefs>
+</ds:datastoreItem>
 </file>
</xml_diff>